<commit_message>
Program That Plays Sounds
</commit_message>
<xml_diff>
--- a/Test Cases.docx
+++ b/Test Cases.docx
@@ -42,6 +42,15 @@
         </w:rPr>
         <w:t>Routine that prints “Hello World”</w:t>
       </w:r>
+      <w:r>
+        <w:rPr>
+          <w:rFonts w:ascii="Arial" w:hAnsi="Arial" w:cs="Arial"/>
+          <w:color w:val="000000"/>
+          <w:sz w:val="22"/>
+          <w:szCs w:val="22"/>
+        </w:rPr>
+        <w:t xml:space="preserve"> (done)</w:t>
+      </w:r>
     </w:p>
     <w:p>
       <w:pPr>
@@ -66,7 +75,27 @@
           <w:sz w:val="22"/>
           <w:szCs w:val="22"/>
         </w:rPr>
-        <w:t>Routine that echos keyboard input to screen</w:t>
+        <w:t xml:space="preserve">Routine that </w:t>
+      </w:r>
+      <w:proofErr w:type="spellStart"/>
+      <w:r>
+        <w:rPr>
+          <w:rFonts w:ascii="Arial" w:hAnsi="Arial" w:cs="Arial"/>
+          <w:color w:val="000000"/>
+          <w:sz w:val="22"/>
+          <w:szCs w:val="22"/>
+        </w:rPr>
+        <w:t>echos</w:t>
+      </w:r>
+      <w:proofErr w:type="spellEnd"/>
+      <w:r>
+        <w:rPr>
+          <w:rFonts w:ascii="Arial" w:hAnsi="Arial" w:cs="Arial"/>
+          <w:color w:val="000000"/>
+          <w:sz w:val="22"/>
+          <w:szCs w:val="22"/>
+        </w:rPr>
+        <w:t xml:space="preserve"> keyboard input to screen</w:t>
       </w:r>
     </w:p>
     <w:p>
@@ -120,6 +149,15 @@
         </w:rPr>
         <w:t>Routine that plays sounds</w:t>
       </w:r>
+      <w:r>
+        <w:rPr>
+          <w:rFonts w:ascii="Arial" w:hAnsi="Arial" w:cs="Arial"/>
+          <w:color w:val="000000"/>
+          <w:sz w:val="22"/>
+          <w:szCs w:val="22"/>
+        </w:rPr>
+        <w:t xml:space="preserve"> (done)</w:t>
+      </w:r>
     </w:p>
     <w:p>
       <w:pPr>
@@ -144,7 +182,34 @@
           <w:sz w:val="22"/>
           <w:szCs w:val="22"/>
         </w:rPr>
-        <w:t>Routine that allows sprite movement with user input</w:t>
+        <w:t xml:space="preserve">Routine that allows </w:t>
+      </w:r>
+      <w:r>
+        <w:rPr>
+          <w:rFonts w:ascii="Arial" w:hAnsi="Arial" w:cs="Arial"/>
+          <w:color w:val="000000"/>
+          <w:sz w:val="22"/>
+          <w:szCs w:val="22"/>
+        </w:rPr>
+        <w:t>sprite</w:t>
+      </w:r>
+      <w:r>
+        <w:rPr>
+          <w:rFonts w:ascii="Arial" w:hAnsi="Arial" w:cs="Arial"/>
+          <w:color w:val="000000"/>
+          <w:sz w:val="22"/>
+          <w:szCs w:val="22"/>
+        </w:rPr>
+        <w:t xml:space="preserve"> movement with user input</w:t>
+      </w:r>
+      <w:r>
+        <w:rPr>
+          <w:rFonts w:ascii="Arial" w:hAnsi="Arial" w:cs="Arial"/>
+          <w:color w:val="000000"/>
+          <w:sz w:val="22"/>
+          <w:szCs w:val="22"/>
+        </w:rPr>
+        <w:t xml:space="preserve"> (done)</w:t>
       </w:r>
     </w:p>
     <w:p>
@@ -432,8 +497,41 @@
         </w:rPr>
         <w:t>Routine that changes background color</w:t>
       </w:r>
-    </w:p>
-    <w:p>
+      <w:r>
+        <w:rPr>
+          <w:rFonts w:ascii="Arial" w:hAnsi="Arial" w:cs="Arial"/>
+          <w:color w:val="000000"/>
+          <w:sz w:val="22"/>
+          <w:szCs w:val="22"/>
+        </w:rPr>
+        <w:t xml:space="preserve"> (done – part of movable ball test program)</w:t>
+      </w:r>
+    </w:p>
+    <w:p>
+      <w:pPr>
+        <w:pStyle w:val="NormalWeb"/>
+        <w:numPr>
+          <w:ilvl w:val="0"/>
+          <w:numId w:val="1"/>
+        </w:numPr>
+        <w:spacing w:before="0" w:beforeAutospacing="0" w:after="0" w:afterAutospacing="0"/>
+        <w:textAlignment w:val="baseline"/>
+        <w:rPr>
+          <w:rFonts w:ascii="Arial" w:hAnsi="Arial" w:cs="Arial"/>
+          <w:color w:val="000000"/>
+          <w:sz w:val="22"/>
+          <w:szCs w:val="22"/>
+        </w:rPr>
+      </w:pPr>
+      <w:r>
+        <w:rPr>
+          <w:rFonts w:ascii="Arial" w:hAnsi="Arial" w:cs="Arial"/>
+          <w:color w:val="000000"/>
+          <w:sz w:val="22"/>
+          <w:szCs w:val="22"/>
+        </w:rPr>
+        <w:t>Routine that draws a large character to screen and tests its animation</w:t>
+      </w:r>
       <w:bookmarkStart w:id="0" w:name="_GoBack"/>
       <w:bookmarkEnd w:id="0"/>
     </w:p>

</xml_diff>

<commit_message>
Walking Animation - Large Sprite
Test animation
- frames can be improved
- need to do one for kicking and punching

Updated test cases as well
</commit_message>
<xml_diff>
--- a/Test Cases.docx
+++ b/Test Cases.docx
@@ -349,7 +349,25 @@
           <w:sz w:val="22"/>
           <w:szCs w:val="22"/>
         </w:rPr>
-        <w:t>Routine that plays custom sound tracks</w:t>
+        <w:t xml:space="preserve">Routine that plays custom </w:t>
+      </w:r>
+      <w:r>
+        <w:rPr>
+          <w:rFonts w:ascii="Arial" w:hAnsi="Arial" w:cs="Arial"/>
+          <w:color w:val="000000"/>
+          <w:sz w:val="22"/>
+          <w:szCs w:val="22"/>
+        </w:rPr>
+        <w:t xml:space="preserve">well developed) </w:t>
+      </w:r>
+      <w:r>
+        <w:rPr>
+          <w:rFonts w:ascii="Arial" w:hAnsi="Arial" w:cs="Arial"/>
+          <w:color w:val="000000"/>
+          <w:sz w:val="22"/>
+          <w:szCs w:val="22"/>
+        </w:rPr>
+        <w:t>sound tracks</w:t>
       </w:r>
     </w:p>
     <w:p>
@@ -566,7 +584,25 @@
           <w:sz w:val="22"/>
           <w:szCs w:val="22"/>
         </w:rPr>
-        <w:t>Routine that test animation</w:t>
+        <w:t>Routine that test</w:t>
+      </w:r>
+      <w:r>
+        <w:rPr>
+          <w:rFonts w:ascii="Arial" w:hAnsi="Arial" w:cs="Arial"/>
+          <w:color w:val="000000"/>
+          <w:sz w:val="22"/>
+          <w:szCs w:val="22"/>
+        </w:rPr>
+        <w:t>s</w:t>
+      </w:r>
+      <w:r>
+        <w:rPr>
+          <w:rFonts w:ascii="Arial" w:hAnsi="Arial" w:cs="Arial"/>
+          <w:color w:val="000000"/>
+          <w:sz w:val="22"/>
+          <w:szCs w:val="22"/>
+        </w:rPr>
+        <w:t xml:space="preserve"> animation</w:t>
       </w:r>
       <w:r>
         <w:rPr>
@@ -577,6 +613,15 @@
         </w:rPr>
         <w:t xml:space="preserve"> of large custom sprites</w:t>
       </w:r>
+      <w:r>
+        <w:rPr>
+          <w:rFonts w:ascii="Arial" w:hAnsi="Arial" w:cs="Arial"/>
+          <w:color w:val="000000"/>
+          <w:sz w:val="22"/>
+          <w:szCs w:val="22"/>
+        </w:rPr>
+        <w:t xml:space="preserve"> (walking done – will extend and  optimize)</w:t>
+      </w:r>
     </w:p>
     <w:p>
       <w:pPr>
@@ -727,6 +772,43 @@
           <w:szCs w:val="22"/>
         </w:rPr>
       </w:pPr>
+    </w:p>
+    <w:p>
+      <w:pPr>
+        <w:pStyle w:val="NormalWeb"/>
+        <w:spacing w:before="0" w:beforeAutospacing="0" w:after="0" w:afterAutospacing="0"/>
+        <w:textAlignment w:val="baseline"/>
+        <w:rPr>
+          <w:rFonts w:ascii="Arial" w:hAnsi="Arial" w:cs="Arial"/>
+          <w:color w:val="000000"/>
+          <w:sz w:val="22"/>
+          <w:szCs w:val="22"/>
+        </w:rPr>
+      </w:pPr>
+    </w:p>
+    <w:p>
+      <w:pPr>
+        <w:pStyle w:val="NormalWeb"/>
+        <w:spacing w:before="0" w:beforeAutospacing="0" w:after="0" w:afterAutospacing="0"/>
+        <w:textAlignment w:val="baseline"/>
+        <w:rPr>
+          <w:rFonts w:ascii="Arial" w:hAnsi="Arial" w:cs="Arial"/>
+          <w:color w:val="000000"/>
+          <w:sz w:val="22"/>
+          <w:szCs w:val="22"/>
+        </w:rPr>
+      </w:pPr>
+      <w:r>
+        <w:rPr>
+          <w:rFonts w:ascii="Arial" w:hAnsi="Arial" w:cs="Arial"/>
+          <w:color w:val="000000"/>
+          <w:sz w:val="22"/>
+          <w:szCs w:val="22"/>
+        </w:rPr>
+        <w:t>TODO – optimize all working test programs so the code is efficient</w:t>
+      </w:r>
+      <w:bookmarkStart w:id="0" w:name="_GoBack"/>
+      <w:bookmarkEnd w:id="0"/>
     </w:p>
     <w:p>
       <w:pPr>
@@ -831,8 +913,6 @@
         <w:tab/>
         <w:t>1 represents the top half, the scenery</w:t>
       </w:r>
-      <w:bookmarkStart w:id="0" w:name="_GoBack"/>
-      <w:bookmarkEnd w:id="0"/>
     </w:p>
     <w:sectPr>
       <w:pgSz w:w="12240" w:h="15840"/>

</xml_diff>